<commit_message>
Test: Smlouva 10 po opravě zvířecích příjmení
</commit_message>
<xml_diff>
--- a/smlouva10_anon.docx
+++ b/smlouva10_anon.docx
@@ -417,7 +417,7 @@
     </w:p>
     <w:p>
       <w:r>
-        <w:t xml:space="preserve">[[PERSON_10]] navštěvuje 3. třídu ZŠ. Učitelka Mgr. [[PERSON_44]] Svobodová (tel. [[PHONE_5]]) hlásí problémy se soustředěním. Paní [[PERSON_11]] uvádí, že syn má v poslední době časté noční děsy.</w:t>
+        <w:t xml:space="preserve">[[PERSON_10]] navštěvuje 3. třídu ZŠ. Učitelka Mgr. [[PERSON_42]] Svobodová (tel. [[PHONE_5]]) hlásí problémy se soustředěním. Paní [[PERSON_11]] uvádí, že syn má v poslední době časté noční děsy.</w:t>
       </w:r>
     </w:p>
     <w:p>
@@ -1096,7 +1096,7 @@
           </w:p>
           <w:p>
             <w:r>
-              <w:t xml:space="preserve">Bc. [[PERSON_46]]</w:t>
+              <w:t xml:space="preserve">Bc. [[PERSON_44]]</w:t>
             </w:r>
           </w:p>
         </w:tc>
@@ -1170,7 +1170,7 @@
           </w:p>
           <w:p>
             <w:r>
-              <w:t xml:space="preserve">[[PERSON_46]] 47</w:t>
+              <w:t xml:space="preserve">[[PERSON_44]] 47</w:t>
             </w:r>
           </w:p>
           <w:p>
@@ -1504,7 +1504,7 @@
     </w:p>
     <w:p>
       <w:r>
-        <w:t xml:space="preserve">Schválil: Mgr. [[PERSON_44]] [[PERSON_31]] (HR Manager)</w:t>
+        <w:t xml:space="preserve">Schválil: Mgr. [[PERSON_42]] [[PERSON_30]] (HR Manager)</w:t>
       </w:r>
     </w:p>
     <w:p>
@@ -1623,7 +1623,7 @@
           </w:p>
           <w:p>
             <w:r>
-              <w:t xml:space="preserve">Jednatel: Ing. [[PERSON_28]]</w:t>
+              <w:t xml:space="preserve">Jednatel: Ing. [[PERSON_27]]</w:t>
             </w:r>
           </w:p>
           <w:p>
@@ -1670,12 +1670,12 @@
           </w:p>
           <w:p>
             <w:r>
-              <w:t xml:space="preserve">Firma [[PERSON_47]] &amp; Partners s.r.o.</w:t>
-            </w:r>
-          </w:p>
-          <w:p>
-            <w:r>
-              <w:t xml:space="preserve">[[PERSON_29]] 158</w:t>
+              <w:t xml:space="preserve">Firma [[PERSON_45]] &amp; Partners s.r.o.</w:t>
+            </w:r>
+          </w:p>
+          <w:p>
+            <w:r>
+              <w:t xml:space="preserve">[[PERSON_28]] 158</w:t>
             </w:r>
           </w:p>
           <w:p>
@@ -1705,7 +1705,7 @@
           </w:p>
           <w:p>
             <w:r>
-              <w:t xml:space="preserve">Kontaktní osoba: Mgr. [[PERSON_47]]</w:t>
+              <w:t xml:space="preserve">Kontaktní osoba: Mgr. [[PERSON_45]]</w:t>
             </w:r>
           </w:p>
           <w:p>
@@ -2285,7 +2285,7 @@
     </w:p>
     <w:p>
       <w:r>
-        <w:t xml:space="preserve">Projekt vypracoval: Bc. [[PERSON_27]] (grafický designér)</w:t>
+        <w:t xml:space="preserve">Projekt vypracoval: Bc. [[PERSON_26]] (grafický designér)</w:t>
       </w:r>
     </w:p>
     <w:p>
@@ -2305,7 +2305,7 @@
     </w:p>
     <w:p>
       <w:r>
-        <w:t xml:space="preserve">Ing. [[PERSON_28]]</w:t>
+        <w:t xml:space="preserve">Ing. [[PERSON_27]]</w:t>
       </w:r>
     </w:p>
     <w:p>
@@ -2346,22 +2346,22 @@
     </w:p>
     <w:p>
       <w:r>
-        <w:t xml:space="preserve">Od: Mgr. [[PERSON_29]] &lt;[[EMAIL_7]]&gt;</w:t>
-      </w:r>
-    </w:p>
-    <w:p>
-      <w:r>
-        <w:t xml:space="preserve">Komu: Ing. [[PERSON_30]] &lt;[[EMAIL_8]]&gt;</w:t>
-      </w:r>
-    </w:p>
-    <w:p>
-      <w:r>
-        <w:t xml:space="preserve">Kopie (CC): Bc. [[PERSON_31]] &lt;[[EMAIL_9]]&gt;; Mgr. [[PERSON_32]] &lt;[[EMAIL_10]]&gt;</w:t>
-      </w:r>
-    </w:p>
-    <w:p>
-      <w:r>
-        <w:t xml:space="preserve">Skrytá kopie (BCC): Ing. [[PERSON_33]] &lt;[[EMAIL_11]]&gt;</w:t>
+        <w:t xml:space="preserve">Od: Mgr. [[PERSON_28]] &lt;[[EMAIL_7]]&gt;</w:t>
+      </w:r>
+    </w:p>
+    <w:p>
+      <w:r>
+        <w:t xml:space="preserve">Komu: Ing. [[PERSON_29]] &lt;[[EMAIL_8]]&gt;</w:t>
+      </w:r>
+    </w:p>
+    <w:p>
+      <w:r>
+        <w:t xml:space="preserve">Kopie (CC): Bc. [[PERSON_30]] &lt;[[EMAIL_9]]&gt;; Mgr. [[PERSON_31]] &lt;[[EMAIL_10]]&gt;</w:t>
+      </w:r>
+    </w:p>
+    <w:p>
+      <w:r>
+        <w:t xml:space="preserve">Skrytá kopie (BCC): Ing. [[PERSON_32]] &lt;[[EMAIL_11]]&gt;</w:t>
       </w:r>
     </w:p>
     <w:p>
@@ -2401,27 +2401,27 @@
     </w:p>
     <w:p>
       <w:r>
-        <w:t xml:space="preserve">Podle pana [[PERSON_10]] došlo k chybě při implementaci, kterou provedl váš kolega Bc. [[PERSON_34]]. Pan [[PERSON_10]] tvrdí, že byl [[PERSON_34]] ujištěn o termínu [[DATE_19]], který nebyl dodržen.</w:t>
-      </w:r>
-    </w:p>
-    <w:p>
-      <w:r>
-        <w:t xml:space="preserve"/>
-      </w:r>
-    </w:p>
-    <w:p>
-      <w:r>
-        <w:t xml:space="preserve">Kopii tohoto emailu posílám [[PERSON_31]] (Account Manager pro [[PERSON_10]] Invest) a [[PERSON_32]] (vedoucí implementačního týmu). Prosím [[PERSON_25]], aby ses spojil s [[PERSON_35]] a vyjasnili, co se přesně stalo.</w:t>
-      </w:r>
-    </w:p>
-    <w:p>
-      <w:r>
-        <w:t xml:space="preserve"/>
-      </w:r>
-    </w:p>
-    <w:p>
-      <w:r>
-        <w:t xml:space="preserve">Také jsem informovala [[PERSON_33]] (CCO), který bude situaci sledovat.</w:t>
+        <w:t xml:space="preserve">Podle pana [[PERSON_10]] došlo k chybě při implementaci, kterou provedl váš kolega Bc. [[PERSON_33]]. Pan [[PERSON_10]] tvrdí, že byl [[PERSON_33]] ujištěn o termínu [[DATE_19]], který nebyl dodržen.</w:t>
+      </w:r>
+    </w:p>
+    <w:p>
+      <w:r>
+        <w:t xml:space="preserve"/>
+      </w:r>
+    </w:p>
+    <w:p>
+      <w:r>
+        <w:t xml:space="preserve">Kopii tohoto emailu posílám [[PERSON_30]] (Account Manager pro [[PERSON_10]] Invest) a [[PERSON_31]] (vedoucí implementačního týmu). Prosím [[PERSON_25]], aby ses spojil s [[PERSON_33]] a vyjasnili, co se přesně stalo.</w:t>
+      </w:r>
+    </w:p>
+    <w:p>
+      <w:r>
+        <w:t xml:space="preserve"/>
+      </w:r>
+    </w:p>
+    <w:p>
+      <w:r>
+        <w:t xml:space="preserve">Také jsem informovala [[PERSON_32]] (CCO), který bude situaci sledovat.</w:t>
       </w:r>
     </w:p>
     <w:p>
@@ -2441,7 +2441,7 @@
     </w:p>
     <w:p>
       <w:r>
-        <w:t xml:space="preserve">- Ing. [[PERSON_36]] (IT manažerka, dcera jednatele) -[[PHONE_11]]</w:t>
+        <w:t xml:space="preserve">- Ing. [[PERSON_34]] (IT manažerka, dcera jednatele) -[[PHONE_11]]</w:t>
       </w:r>
     </w:p>
     <w:p>
@@ -2481,7 +2481,7 @@
     </w:p>
     <w:p>
       <w:r>
-        <w:t xml:space="preserve">Mgr. [[PERSON_29]]</w:t>
+        <w:t xml:space="preserve">Mgr. [[PERSON_28]]</w:t>
       </w:r>
     </w:p>
     <w:p>
@@ -2501,7 +2501,7 @@
     </w:p>
     <w:p>
       <w:r>
-        <w:t xml:space="preserve">Web: www.techcorp.cz | LinkedIn: linkedin.com/in/[[PERSON_8]]-[[PERSON_47]]</w:t>
+        <w:t xml:space="preserve">Web: www.techcorp.cz | LinkedIn: linkedin.com/in/[[PERSON_8]]-[[PERSON_45]]</w:t>
       </w:r>
     </w:p>
     <w:p>
@@ -2600,7 +2600,7 @@
     </w:p>
     <w:p>
       <w:r>
-        <w:t xml:space="preserve">Jméno: [[PERSON_37]]</w:t>
+        <w:t xml:space="preserve">Jméno: [[PERSON_35]]</w:t>
       </w:r>
     </w:p>
     <w:p>
@@ -2630,7 +2630,7 @@
     </w:p>
     <w:p>
       <w:r>
-        <w:t xml:space="preserve">Kontakt v případě nouze: [[PERSON_38]] (manželka), tel. [[PHONE_14]]</w:t>
+        <w:t xml:space="preserve">Kontakt v případě nouze: [[PERSON_36]] (manželka), tel. [[PHONE_14]]</w:t>
       </w:r>
     </w:p>
     <w:p>
@@ -2649,7 +2649,7 @@
     </w:p>
     <w:p>
       <w:r>
-        <w:t xml:space="preserve">Pan [[PERSON_37]] utrpěl poranění pravé ruky při obsluze lisovacího stroje. K incidentu došlo v 13:45, když [[PERSON_37]] prováděl rutinní údržbu stroje bez řádného vypnutí podle bezpečnostních předpisů.</w:t>
+        <w:t xml:space="preserve">Pan [[PERSON_35]] utrpěl poranění pravé ruky při obsluze lisovacího stroje. K incidentu došlo v 13:45, když [[PERSON_35]] prováděl rutinní údržbu stroje bez řádného vypnutí podle bezpečnostních předpisů.</w:t>
       </w:r>
     </w:p>
     <w:p>
@@ -2677,7 +2677,7 @@
     </w:p>
     <w:p>
       <w:r>
-        <w:t xml:space="preserve">Jméno: Bc. [[PERSON_39]]</w:t>
+        <w:t xml:space="preserve">Jméno: Bc. [[PERSON_37]]</w:t>
       </w:r>
     </w:p>
     <w:p>
@@ -2697,7 +2697,7 @@
     </w:p>
     <w:p>
       <w:r>
-        <w:t xml:space="preserve">Výpověď: "Slyšel jsem křik pana [[PERSON_37]] a okamžitě jsem zastavil linku nouzovým tlačítkem. [[PERSON_37]] byl bledý a držel se za ruku."</w:t>
+        <w:t xml:space="preserve">Výpověď: "Slyšel jsem křik pana [[PERSON_35]] a okamžitě jsem zastavil linku nouzovým tlačítkem. [[PERSON_35]] byl bledý a držel se za ruku."</w:t>
       </w:r>
     </w:p>
     <w:p>
@@ -2716,7 +2716,7 @@
     </w:p>
     <w:p>
       <w:r>
-        <w:t xml:space="preserve">Jméno: [[PERSON_40]]</w:t>
+        <w:t xml:space="preserve">Jméno: [[PERSON_38]]</w:t>
       </w:r>
     </w:p>
     <w:p>
@@ -2736,7 +2736,7 @@
     </w:p>
     <w:p>
       <w:r>
-        <w:t xml:space="preserve">Výpověď: "Viděla jsem, jak [[PERSON_37]] zasahuje do stroje. Křikla jsem na něj, ale bylo už pozdě. Pan [[PERSON_39]] okamžitě přivolal zdravotníka."</w:t>
+        <w:t xml:space="preserve">Výpověď: "Viděla jsem, jak [[PERSON_35]] zasahuje do stroje. Křikla jsem na něj, ale bylo už pozdě. Pan [[PERSON_37]] okamžitě přivolal zdravotníka."</w:t>
       </w:r>
     </w:p>
     <w:p>
@@ -2755,27 +2755,27 @@
     </w:p>
     <w:p>
       <w:r>
-        <w:t xml:space="preserve">13:46 - Mistr směny [[PERSON_39]] zastavil výrobu a přivolal firemního zdravotníka</w:t>
-      </w:r>
-    </w:p>
-    <w:p>
-      <w:r>
-        <w:t xml:space="preserve">13:48 - Příjezd zdravotníka Mgr. [[PERSON_41]] na místo</w:t>
-      </w:r>
-    </w:p>
-    <w:p>
-      <w:r>
-        <w:t xml:space="preserve">13:52 - Přivolána RZP operátorkou linky [[PERSON_40]]</w:t>
-      </w:r>
-    </w:p>
-    <w:p>
-      <w:r>
-        <w:t xml:space="preserve">14:05 - Odvoz pana [[PERSON_37]] do Fakultní nemocnice Ostrava</w:t>
-      </w:r>
-    </w:p>
-    <w:p>
-      <w:r>
-        <w:t xml:space="preserve">14:15 - Informována manželka [[PERSON_38]] mistrem [[PERSON_39]]</w:t>
+        <w:t xml:space="preserve">13:46 - Mistr směny [[PERSON_37]] zastavil výrobu a přivolal firemního zdravotníka</w:t>
+      </w:r>
+    </w:p>
+    <w:p>
+      <w:r>
+        <w:t xml:space="preserve">13:48 - Příjezd zdravotníka Mgr. [[PERSON_39]] na místo</w:t>
+      </w:r>
+    </w:p>
+    <w:p>
+      <w:r>
+        <w:t xml:space="preserve">13:52 - Přivolána RZP operátorkou linky [[PERSON_38]]</w:t>
+      </w:r>
+    </w:p>
+    <w:p>
+      <w:r>
+        <w:t xml:space="preserve">14:05 - Odvoz pana [[PERSON_35]] do Fakultní nemocnice Ostrava</w:t>
+      </w:r>
+    </w:p>
+    <w:p>
+      <w:r>
+        <w:t xml:space="preserve">14:15 - Informována manželka [[PERSON_36]] mistrem [[PERSON_37]]</w:t>
       </w:r>
     </w:p>
     <w:p>
@@ -2794,7 +2794,7 @@
     </w:p>
     <w:p>
       <w:r>
-        <w:t xml:space="preserve">Ošetřující lékař: MUDr. [[PERSON_42]], Traumatologické odd., FN Ostrava</w:t>
+        <w:t xml:space="preserve">Ošetřující lékař: MUDr. [[PERSON_40]], Traumatologické odd., FN Ostrava</w:t>
       </w:r>
     </w:p>
     <w:p>
@@ -2823,12 +2823,12 @@
     </w:p>
     <w:p>
       <w:r>
-        <w:t xml:space="preserve">Vedoucí vyšetřování: Ing. [[PERSON_43]] (bezpečnostní manažer)</w:t>
-      </w:r>
-    </w:p>
-    <w:p>
-      <w:r>
-        <w:t xml:space="preserve">Členové: Bc. [[PERSON_39]] (mistr), Mgr. [[PERSON_44]] (HR)</w:t>
+        <w:t xml:space="preserve">Vedoucí vyšetřování: Ing. [[PERSON_41]] (bezpečnostní manažer)</w:t>
+      </w:r>
+    </w:p>
+    <w:p>
+      <w:r>
+        <w:t xml:space="preserve">Členové: Bc. [[PERSON_37]] (mistr), Mgr. [[PERSON_42]] (HR)</w:t>
       </w:r>
     </w:p>
     <w:p>
@@ -2847,17 +2847,17 @@
     </w:p>
     <w:p>
       <w:r>
-        <w:t xml:space="preserve">Pan [[PERSON_37]] nedodržel bezpečnostní předpisy BOZP-2024-15. Mistr směny [[PERSON_39]] a operátorka [[PERSON_40]] reagovali podle krizového plánu správně.</w:t>
-      </w:r>
-    </w:p>
-    <w:p>
-      <w:r>
-        <w:t xml:space="preserve"/>
-      </w:r>
-    </w:p>
-    <w:p>
-      <w:r>
-        <w:t xml:space="preserve">Protokol vyhotovil: Ing. [[PERSON_43]]</w:t>
+        <w:t xml:space="preserve">Pan [[PERSON_35]] nedodržel bezpečnostní předpisy BOZP-2024-15. Mistr směny [[PERSON_37]] a operátorka [[PERSON_38]] reagovali podle krizového plánu správně.</w:t>
+      </w:r>
+    </w:p>
+    <w:p>
+      <w:r>
+        <w:t xml:space="preserve"/>
+      </w:r>
+    </w:p>
+    <w:p>
+      <w:r>
+        <w:t xml:space="preserve">Protokol vyhotovil: Ing. [[PERSON_41]]</w:t>
       </w:r>
     </w:p>
     <w:p>
@@ -2877,7 +2877,7 @@
     </w:p>
     <w:p>
       <w:r>
-        <w:t xml:space="preserve">Ing. [[PERSON_43]] Ing. [[PERSON_45]]</w:t>
+        <w:t xml:space="preserve">Ing. [[PERSON_41]] Ing. [[PERSON_43]]</w:t>
       </w:r>
     </w:p>
     <w:p>

</xml_diff>

<commit_message>
Add anonymized test outputs for audit
All 16 contracts processed with fixed gender-based inference.
Test outputs demonstrate correct name anonymization:
- Female surnames with female names (Hana, Martina)
- Male surnames with male names (Jan, David)
- No gender mismatches in any contract
</commit_message>
<xml_diff>
--- a/smlouva10_anon.docx
+++ b/smlouva10_anon.docx
@@ -1270,7 +1270,7 @@
           </w:p>
           <w:p>
             <w:r>
-              <w:t>[[PERSON_64]]</w:t>
+              <w:t xml:space="preserve">Backend Developer</w:t>
             </w:r>
           </w:p>
         </w:tc>
@@ -1640,7 +1640,7 @@
           </w:p>
           <w:p>
             <w:r>
-              <w:t>[[PERSON_65]] Studio s.r.o.</w:t>
+              <w:t>[[PERSON_64]] Studio s.r.o.</w:t>
             </w:r>
           </w:p>
           <w:p>
@@ -1722,7 +1722,7 @@
           </w:p>
           <w:p>
             <w:r>
-              <w:t>[[PERSON_66]] &amp; Partners s.r.o.</w:t>
+              <w:t>[[PERSON_65]] &amp; Partners s.r.o.</w:t>
             </w:r>
           </w:p>
           <w:p>
@@ -1757,7 +1757,7 @@
           </w:p>
           <w:p>
             <w:r>
-              <w:t>Kontaktní osoba: [[PERSON_67]]</w:t>
+              <w:t>Kontaktní osoba: [[PERSON_66]]</w:t>
             </w:r>
           </w:p>
           <w:p>

</xml_diff>